<commit_message>
site institucional sem o modal
</commit_message>
<xml_diff>
--- a/doc/Documentacao_cube-thinking.docx
+++ b/doc/Documentacao_cube-thinking.docx
@@ -3635,45 +3635,6 @@
       <w:pPr>
         <w:rPr>
           <w:rFonts w:hint="default" w:ascii="Arial" w:hAnsi="Arial" w:cs="Arial"/>
-          <w:b w:val="0"/>
-          <w:bCs w:val="0"/>
-          <w:sz w:val="24"/>
-          <w:szCs w:val="24"/>
-          <w:u w:val="none"/>
-          <w:lang w:val="pt-BR"/>
-        </w:rPr>
-      </w:pPr>
-    </w:p>
-    <w:p>
-      <w:pPr>
-        <w:rPr>
-          <w:rFonts w:hint="default" w:ascii="Arial" w:hAnsi="Arial" w:cs="Arial"/>
-          <w:b w:val="0"/>
-          <w:bCs w:val="0"/>
-          <w:sz w:val="24"/>
-          <w:szCs w:val="24"/>
-          <w:u w:val="none"/>
-          <w:lang w:val="pt-BR"/>
-        </w:rPr>
-      </w:pPr>
-    </w:p>
-    <w:p>
-      <w:pPr>
-        <w:rPr>
-          <w:rFonts w:hint="default" w:ascii="Arial" w:hAnsi="Arial" w:cs="Arial"/>
-          <w:b w:val="0"/>
-          <w:bCs w:val="0"/>
-          <w:sz w:val="24"/>
-          <w:szCs w:val="24"/>
-          <w:u w:val="none"/>
-          <w:lang w:val="pt-BR"/>
-        </w:rPr>
-      </w:pPr>
-    </w:p>
-    <w:p>
-      <w:pPr>
-        <w:rPr>
-          <w:rFonts w:hint="default" w:ascii="Arial" w:hAnsi="Arial" w:cs="Arial"/>
           <w:b/>
           <w:bCs/>
           <w:sz w:val="28"/>
@@ -3682,7 +3643,9 @@
           <w:lang w:val="pt-BR"/>
         </w:rPr>
       </w:pPr>
-      <w:r>
+    </w:p>
+    <w:p>
+      <w:pPr>
         <w:rPr>
           <w:rFonts w:hint="default" w:ascii="Arial" w:hAnsi="Arial" w:cs="Arial"/>
           <w:b/>
@@ -3692,26 +3655,22 @@
           <w:u w:val="single"/>
           <w:lang w:val="pt-BR"/>
         </w:rPr>
-        <w:t>HLD:</w:t>
-      </w:r>
-    </w:p>
-    <w:p>
-      <w:pPr>
-        <w:rPr>
-          <w:rFonts w:hint="default"/>
-          <w:lang w:val="pt-BR"/>
-        </w:rPr>
       </w:pPr>
       <w:r>
         <w:rPr>
-          <w:rFonts w:hint="default"/>
+          <w:rFonts w:hint="default" w:ascii="Arial" w:hAnsi="Arial" w:cs="Arial"/>
+          <w:b/>
+          <w:bCs/>
+          <w:sz w:val="28"/>
+          <w:szCs w:val="28"/>
+          <w:u w:val="single"/>
           <w:lang w:val="pt-BR"/>
         </w:rPr>
         <w:drawing>
           <wp:inline distT="0" distB="0" distL="114300" distR="114300">
-            <wp:extent cx="5274310" cy="3349625"/>
-            <wp:effectExtent l="0" t="0" r="2540" b="3175"/>
-            <wp:docPr id="1" name="Imagem 1" descr="HLD"/>
+            <wp:extent cx="5304155" cy="3396615"/>
+            <wp:effectExtent l="0" t="0" r="10795" b="13335"/>
+            <wp:docPr id="3" name="Imagem 3" descr="HLD"/>
             <wp:cNvGraphicFramePr>
               <a:graphicFrameLocks xmlns:a="http://schemas.openxmlformats.org/drawingml/2006/main" noChangeAspect="1"/>
             </wp:cNvGraphicFramePr>
@@ -3719,7 +3678,7 @@
               <a:graphicData uri="http://schemas.openxmlformats.org/drawingml/2006/picture">
                 <pic:pic xmlns:pic="http://schemas.openxmlformats.org/drawingml/2006/picture">
                   <pic:nvPicPr>
-                    <pic:cNvPr id="1" name="Imagem 1" descr="HLD"/>
+                    <pic:cNvPr id="3" name="Imagem 3" descr="HLD"/>
                     <pic:cNvPicPr>
                       <a:picLocks noChangeAspect="1"/>
                     </pic:cNvPicPr>
@@ -3733,7 +3692,7 @@
                   <pic:spPr>
                     <a:xfrm>
                       <a:off x="0" y="0"/>
-                      <a:ext cx="5274310" cy="3349625"/>
+                      <a:ext cx="5304155" cy="3396615"/>
                     </a:xfrm>
                     <a:prstGeom prst="rect">
                       <a:avLst/>
@@ -3758,9 +3717,8 @@
           <w:lang w:val="pt-BR"/>
         </w:rPr>
       </w:pPr>
-    </w:p>
-    <w:p>
-      <w:pPr>
+      <w:bookmarkStart w:id="0" w:name="_GoBack"/>
+      <w:r>
         <w:rPr>
           <w:rFonts w:hint="default" w:ascii="Arial" w:hAnsi="Arial" w:cs="Arial"/>
           <w:b/>
@@ -3770,143 +3728,11 @@
           <w:u w:val="single"/>
           <w:lang w:val="pt-BR"/>
         </w:rPr>
-      </w:pPr>
-    </w:p>
-    <w:p>
-      <w:pPr>
-        <w:rPr>
-          <w:rFonts w:hint="default" w:ascii="Arial" w:hAnsi="Arial" w:cs="Arial"/>
-          <w:b/>
-          <w:bCs/>
-          <w:sz w:val="28"/>
-          <w:szCs w:val="28"/>
-          <w:u w:val="single"/>
-          <w:lang w:val="pt-BR"/>
-        </w:rPr>
-      </w:pPr>
-    </w:p>
-    <w:p>
-      <w:pPr>
-        <w:rPr>
-          <w:rFonts w:hint="default" w:ascii="Arial" w:hAnsi="Arial" w:cs="Arial"/>
-          <w:b/>
-          <w:bCs/>
-          <w:sz w:val="28"/>
-          <w:szCs w:val="28"/>
-          <w:u w:val="single"/>
-          <w:lang w:val="pt-BR"/>
-        </w:rPr>
-      </w:pPr>
-    </w:p>
-    <w:p>
-      <w:pPr>
-        <w:rPr>
-          <w:rFonts w:hint="default" w:ascii="Arial" w:hAnsi="Arial" w:cs="Arial"/>
-          <w:b/>
-          <w:bCs/>
-          <w:sz w:val="28"/>
-          <w:szCs w:val="28"/>
-          <w:u w:val="single"/>
-          <w:lang w:val="pt-BR"/>
-        </w:rPr>
-      </w:pPr>
-    </w:p>
-    <w:p>
-      <w:pPr>
-        <w:rPr>
-          <w:rFonts w:hint="default" w:ascii="Arial" w:hAnsi="Arial" w:cs="Arial"/>
-          <w:b/>
-          <w:bCs/>
-          <w:sz w:val="28"/>
-          <w:szCs w:val="28"/>
-          <w:u w:val="single"/>
-          <w:lang w:val="pt-BR"/>
-        </w:rPr>
-      </w:pPr>
-    </w:p>
-    <w:p>
-      <w:pPr>
-        <w:rPr>
-          <w:rFonts w:hint="default" w:ascii="Arial" w:hAnsi="Arial" w:cs="Arial"/>
-          <w:b/>
-          <w:bCs/>
-          <w:sz w:val="28"/>
-          <w:szCs w:val="28"/>
-          <w:u w:val="single"/>
-          <w:lang w:val="pt-BR"/>
-        </w:rPr>
-      </w:pPr>
-      <w:bookmarkStart w:id="0" w:name="_GoBack"/>
-      <w:bookmarkEnd w:id="0"/>
-    </w:p>
-    <w:p>
-      <w:pPr>
-        <w:rPr>
-          <w:rFonts w:hint="default" w:ascii="Arial" w:hAnsi="Arial" w:cs="Arial"/>
-          <w:b/>
-          <w:bCs/>
-          <w:sz w:val="28"/>
-          <w:szCs w:val="28"/>
-          <w:u w:val="single"/>
-          <w:lang w:val="pt-BR"/>
-        </w:rPr>
-      </w:pPr>
-    </w:p>
-    <w:p>
-      <w:pPr>
-        <w:rPr>
-          <w:rFonts w:hint="default" w:ascii="Arial" w:hAnsi="Arial" w:cs="Arial"/>
-          <w:b/>
-          <w:bCs/>
-          <w:sz w:val="28"/>
-          <w:szCs w:val="28"/>
-          <w:u w:val="single"/>
-          <w:lang w:val="pt-BR"/>
-        </w:rPr>
-      </w:pPr>
-    </w:p>
-    <w:p>
-      <w:pPr>
-        <w:rPr>
-          <w:rFonts w:hint="default" w:ascii="Arial" w:hAnsi="Arial" w:cs="Arial"/>
-          <w:b/>
-          <w:bCs/>
-          <w:sz w:val="28"/>
-          <w:szCs w:val="28"/>
-          <w:u w:val="single"/>
-          <w:lang w:val="pt-BR"/>
-        </w:rPr>
-      </w:pPr>
-      <w:r>
-        <w:rPr>
-          <w:rFonts w:hint="default" w:ascii="Arial" w:hAnsi="Arial" w:cs="Arial"/>
-          <w:b/>
-          <w:bCs/>
-          <w:sz w:val="28"/>
-          <w:szCs w:val="28"/>
-          <w:u w:val="single"/>
-          <w:lang w:val="pt-BR"/>
-        </w:rPr>
-        <w:t>LLD:</w:t>
-      </w:r>
-    </w:p>
-    <w:p>
-      <w:pPr>
-        <w:rPr>
-          <w:rFonts w:hint="default"/>
-          <w:lang w:val="pt-BR"/>
-        </w:rPr>
-      </w:pPr>
-      <w:r>
-        <w:rPr>
-          <w:rFonts w:hint="default"/>
-          <w:lang w:val="pt-BR"/>
-        </w:rPr>
         <w:drawing>
           <wp:inline distT="0" distB="0" distL="114300" distR="114300">
-            <wp:extent cx="5257165" cy="3759835"/>
-            <wp:effectExtent l="0" t="0" r="635" b="12065"/>
-            <wp:docPr id="2" name="Imagem 2" descr="LLD"/>
+            <wp:extent cx="5262245" cy="3841750"/>
+            <wp:effectExtent l="0" t="0" r="14605" b="6350"/>
+            <wp:docPr id="4" name="Imagem 4" descr="LLD"/>
             <wp:cNvGraphicFramePr>
               <a:graphicFrameLocks xmlns:a="http://schemas.openxmlformats.org/drawingml/2006/main" noChangeAspect="1"/>
             </wp:cNvGraphicFramePr>
@@ -3914,7 +3740,7 @@
               <a:graphicData uri="http://schemas.openxmlformats.org/drawingml/2006/picture">
                 <pic:pic xmlns:pic="http://schemas.openxmlformats.org/drawingml/2006/picture">
                   <pic:nvPicPr>
-                    <pic:cNvPr id="2" name="Imagem 2" descr="LLD"/>
+                    <pic:cNvPr id="4" name="Imagem 4" descr="LLD"/>
                     <pic:cNvPicPr>
                       <a:picLocks noChangeAspect="1"/>
                     </pic:cNvPicPr>
@@ -3928,7 +3754,7 @@
                   <pic:spPr>
                     <a:xfrm>
                       <a:off x="0" y="0"/>
-                      <a:ext cx="5257165" cy="3759835"/>
+                      <a:ext cx="5262245" cy="3841750"/>
                     </a:xfrm>
                     <a:prstGeom prst="rect">
                       <a:avLst/>
@@ -3940,6 +3766,15 @@
           </wp:inline>
         </w:drawing>
       </w:r>
+      <w:bookmarkEnd w:id="0"/>
+    </w:p>
+    <w:p>
+      <w:pPr>
+        <w:rPr>
+          <w:rFonts w:hint="default"/>
+          <w:lang w:val="pt-BR"/>
+        </w:rPr>
+      </w:pPr>
     </w:p>
     <w:sectPr>
       <w:pgSz w:w="11906" w:h="16838"/>

</xml_diff>

<commit_message>
site com inserção de dados
</commit_message>
<xml_diff>
--- a/doc/Documentacao_cube-thinking.docx
+++ b/doc/Documentacao_cube-thinking.docx
@@ -3717,22 +3717,24 @@
           <w:lang w:val="pt-BR"/>
         </w:rPr>
       </w:pPr>
-      <w:bookmarkStart w:id="0" w:name="_GoBack"/>
+    </w:p>
+    <w:p>
+      <w:pPr>
+        <w:rPr>
+          <w:rFonts w:hint="default"/>
+          <w:lang w:val="pt-BR"/>
+        </w:rPr>
+      </w:pPr>
       <w:r>
         <w:rPr>
-          <w:rFonts w:hint="default" w:ascii="Arial" w:hAnsi="Arial" w:cs="Arial"/>
-          <w:b/>
-          <w:bCs/>
-          <w:sz w:val="28"/>
-          <w:szCs w:val="28"/>
-          <w:u w:val="single"/>
+          <w:rFonts w:hint="default"/>
           <w:lang w:val="pt-BR"/>
         </w:rPr>
         <w:drawing>
           <wp:inline distT="0" distB="0" distL="114300" distR="114300">
-            <wp:extent cx="5262245" cy="3841750"/>
-            <wp:effectExtent l="0" t="0" r="14605" b="6350"/>
-            <wp:docPr id="4" name="Imagem 4" descr="LLD"/>
+            <wp:extent cx="5266055" cy="4195445"/>
+            <wp:effectExtent l="0" t="0" r="10795" b="14605"/>
+            <wp:docPr id="1" name="Imagem 1" descr="LLD"/>
             <wp:cNvGraphicFramePr>
               <a:graphicFrameLocks xmlns:a="http://schemas.openxmlformats.org/drawingml/2006/main" noChangeAspect="1"/>
             </wp:cNvGraphicFramePr>
@@ -3740,7 +3742,7 @@
               <a:graphicData uri="http://schemas.openxmlformats.org/drawingml/2006/picture">
                 <pic:pic xmlns:pic="http://schemas.openxmlformats.org/drawingml/2006/picture">
                   <pic:nvPicPr>
-                    <pic:cNvPr id="4" name="Imagem 4" descr="LLD"/>
+                    <pic:cNvPr id="1" name="Imagem 1" descr="LLD"/>
                     <pic:cNvPicPr>
                       <a:picLocks noChangeAspect="1"/>
                     </pic:cNvPicPr>
@@ -3754,7 +3756,7 @@
                   <pic:spPr>
                     <a:xfrm>
                       <a:off x="0" y="0"/>
-                      <a:ext cx="5262245" cy="3841750"/>
+                      <a:ext cx="5266055" cy="4195445"/>
                     </a:xfrm>
                     <a:prstGeom prst="rect">
                       <a:avLst/>
@@ -3766,15 +3768,8 @@
           </wp:inline>
         </w:drawing>
       </w:r>
+      <w:bookmarkStart w:id="0" w:name="_GoBack"/>
       <w:bookmarkEnd w:id="0"/>
-    </w:p>
-    <w:p>
-      <w:pPr>
-        <w:rPr>
-          <w:rFonts w:hint="default"/>
-          <w:lang w:val="pt-BR"/>
-        </w:rPr>
-      </w:pPr>
     </w:p>
     <w:sectPr>
       <w:pgSz w:w="11906" w:h="16838"/>

</xml_diff>

<commit_message>
historico estático e slide final
</commit_message>
<xml_diff>
--- a/doc/Documentacao_cube-thinking.docx
+++ b/doc/Documentacao_cube-thinking.docx
@@ -244,7 +244,7 @@
           <w:szCs w:val="24"/>
           <w:lang w:val="pt-BR"/>
         </w:rPr>
-        <w:t>Servidor - Servidor físico para armazenar os cadastros dos usuários com no mínimo 1TB de memória.</w:t>
+        <w:t>Servidor - Servidor físico/nuvem para armazenar os cadastros dos usuários com no mínimo 500MB de memória.</w:t>
       </w:r>
     </w:p>
     <w:p>
@@ -3656,7 +3656,9 @@
           <w:lang w:val="pt-BR"/>
         </w:rPr>
       </w:pPr>
-      <w:r>
+    </w:p>
+    <w:p>
+      <w:pPr>
         <w:rPr>
           <w:rFonts w:hint="default" w:ascii="Arial" w:hAnsi="Arial" w:cs="Arial"/>
           <w:b/>
@@ -3666,11 +3668,24 @@
           <w:u w:val="single"/>
           <w:lang w:val="pt-BR"/>
         </w:rPr>
+      </w:pPr>
+      <w:bookmarkStart w:id="0" w:name="_GoBack"/>
+      <w:bookmarkEnd w:id="0"/>
+      <w:r>
+        <w:rPr>
+          <w:rFonts w:hint="default" w:ascii="Arial" w:hAnsi="Arial" w:cs="Arial"/>
+          <w:b/>
+          <w:bCs/>
+          <w:sz w:val="28"/>
+          <w:szCs w:val="28"/>
+          <w:u w:val="single"/>
+          <w:lang w:val="pt-BR"/>
+        </w:rPr>
         <w:drawing>
           <wp:inline distT="0" distB="0" distL="114300" distR="114300">
-            <wp:extent cx="5304155" cy="3396615"/>
-            <wp:effectExtent l="0" t="0" r="10795" b="13335"/>
-            <wp:docPr id="3" name="Imagem 3" descr="HLD"/>
+            <wp:extent cx="5264150" cy="3157855"/>
+            <wp:effectExtent l="0" t="0" r="12700" b="4445"/>
+            <wp:docPr id="2" name="Imagem 2" descr="HLD"/>
             <wp:cNvGraphicFramePr>
               <a:graphicFrameLocks xmlns:a="http://schemas.openxmlformats.org/drawingml/2006/main" noChangeAspect="1"/>
             </wp:cNvGraphicFramePr>
@@ -3678,7 +3693,7 @@
               <a:graphicData uri="http://schemas.openxmlformats.org/drawingml/2006/picture">
                 <pic:pic xmlns:pic="http://schemas.openxmlformats.org/drawingml/2006/picture">
                   <pic:nvPicPr>
-                    <pic:cNvPr id="3" name="Imagem 3" descr="HLD"/>
+                    <pic:cNvPr id="2" name="Imagem 2" descr="HLD"/>
                     <pic:cNvPicPr>
                       <a:picLocks noChangeAspect="1"/>
                     </pic:cNvPicPr>
@@ -3692,7 +3707,7 @@
                   <pic:spPr>
                     <a:xfrm>
                       <a:off x="0" y="0"/>
-                      <a:ext cx="5304155" cy="3396615"/>
+                      <a:ext cx="5264150" cy="3157855"/>
                     </a:xfrm>
                     <a:prstGeom prst="rect">
                       <a:avLst/>
@@ -3704,19 +3719,6 @@
           </wp:inline>
         </w:drawing>
       </w:r>
-    </w:p>
-    <w:p>
-      <w:pPr>
-        <w:rPr>
-          <w:rFonts w:hint="default" w:ascii="Arial" w:hAnsi="Arial" w:cs="Arial"/>
-          <w:b/>
-          <w:bCs/>
-          <w:sz w:val="28"/>
-          <w:szCs w:val="28"/>
-          <w:u w:val="single"/>
-          <w:lang w:val="pt-BR"/>
-        </w:rPr>
-      </w:pPr>
     </w:p>
     <w:p>
       <w:pPr>
@@ -3768,8 +3770,6 @@
           </wp:inline>
         </w:drawing>
       </w:r>
-      <w:bookmarkStart w:id="0" w:name="_GoBack"/>
-      <w:bookmarkEnd w:id="0"/>
     </w:p>
     <w:sectPr>
       <w:pgSz w:w="11906" w:h="16838"/>

</xml_diff>